<commit_message>
add few words to doc1.docx
</commit_message>
<xml_diff>
--- a/documents/Doc1.docx
+++ b/documents/Doc1.docx
@@ -1,10 +1,8 @@
 
 <file path=word/document.xml><?xml version="1.0" encoding="utf-8"?>
-<w:document xmlns:wpc="http://schemas.microsoft.com/office/word/2010/wordprocessingCanvas" xmlns:cx="http://schemas.microsoft.com/office/drawing/2014/chartex" xmlns:cx1="http://schemas.microsoft.com/office/drawing/2015/9/8/chartex" xmlns:mc="http://schemas.openxmlformats.org/markup-compatibility/2006" xmlns:o="urn:schemas-microsoft-com:office:office" xmlns:r="http://schemas.openxmlformats.org/officeDocument/2006/relationships" xmlns:m="http://schemas.openxmlformats.org/officeDocument/2006/math" xmlns:v="urn:schemas-microsoft-com:vml" xmlns:wp14="http://schemas.microsoft.com/office/word/2010/wordprocessingDrawing" xmlns:wp="http://schemas.openxmlformats.org/drawingml/2006/wordprocessingDrawing" xmlns:w10="urn:schemas-microsoft-com:office:word" xmlns:w="http://schemas.openxmlformats.org/wordprocessingml/2006/main" xmlns:w14="http://schemas.microsoft.com/office/word/2010/wordml" xmlns:w15="http://schemas.microsoft.com/office/word/2012/wordml" xmlns:w16se="http://schemas.microsoft.com/office/word/2015/wordml/symex" xmlns:wpg="http://schemas.microsoft.com/office/word/2010/wordprocessingGroup" xmlns:wpi="http://schemas.microsoft.com/office/word/2010/wordprocessingInk" xmlns:wne="http://schemas.microsoft.com/office/word/2006/wordml" xmlns:wps="http://schemas.microsoft.com/office/word/2010/wordprocessingShape" mc:Ignorable="w14 w15 w16se wp14">
+<w:document xmlns:wpc="http://schemas.microsoft.com/office/word/2010/wordprocessingCanvas" xmlns:mc="http://schemas.openxmlformats.org/markup-compatibility/2006" xmlns:o="urn:schemas-microsoft-com:office:office" xmlns:r="http://schemas.openxmlformats.org/officeDocument/2006/relationships" xmlns:m="http://schemas.openxmlformats.org/officeDocument/2006/math" xmlns:v="urn:schemas-microsoft-com:vml" xmlns:wp14="http://schemas.microsoft.com/office/word/2010/wordprocessingDrawing" xmlns:wp="http://schemas.openxmlformats.org/drawingml/2006/wordprocessingDrawing" xmlns:w10="urn:schemas-microsoft-com:office:word" xmlns:w="http://schemas.openxmlformats.org/wordprocessingml/2006/main" xmlns:w14="http://schemas.microsoft.com/office/word/2010/wordml" xmlns:w15="http://schemas.microsoft.com/office/word/2012/wordml" xmlns:wpg="http://schemas.microsoft.com/office/word/2010/wordprocessingGroup" xmlns:wpi="http://schemas.microsoft.com/office/word/2010/wordprocessingInk" xmlns:wne="http://schemas.microsoft.com/office/word/2006/wordml" xmlns:wps="http://schemas.microsoft.com/office/word/2010/wordprocessingShape" mc:Ignorable="w14 w15 wp14">
   <w:body>
     <w:p>
-      <w:bookmarkStart w:id="0" w:name="_GoBack"/>
-      <w:bookmarkEnd w:id="0"/>
       <w:r>
         <w:rPr>
           <w:noProof/>
@@ -84,6 +82,14 @@
         <w:t>4. – большой квадрат: экран где отображается фигура</w:t>
       </w:r>
     </w:p>
+    <w:p/>
+    <w:p>
+      <w:r>
+        <w:t>Вы, Игорь, большой молодец, что создали схему интерфейса!</w:t>
+      </w:r>
+      <w:bookmarkStart w:id="0" w:name="_GoBack"/>
+      <w:bookmarkEnd w:id="0"/>
+    </w:p>
     <w:sectPr>
       <w:pgSz w:w="16838" w:h="11906" w:orient="landscape" w:code="9"/>
       <w:pgMar w:top="1701" w:right="1134" w:bottom="851" w:left="1134" w:header="709" w:footer="709" w:gutter="0"/>
@@ -95,7 +101,7 @@
 </file>
 
 <file path=word/numbering.xml><?xml version="1.0" encoding="utf-8"?>
-<w:numbering xmlns:wpc="http://schemas.microsoft.com/office/word/2010/wordprocessingCanvas" xmlns:cx="http://schemas.microsoft.com/office/drawing/2014/chartex" xmlns:cx1="http://schemas.microsoft.com/office/drawing/2015/9/8/chartex" xmlns:mc="http://schemas.openxmlformats.org/markup-compatibility/2006" xmlns:o="urn:schemas-microsoft-com:office:office" xmlns:r="http://schemas.openxmlformats.org/officeDocument/2006/relationships" xmlns:m="http://schemas.openxmlformats.org/officeDocument/2006/math" xmlns:v="urn:schemas-microsoft-com:vml" xmlns:wp14="http://schemas.microsoft.com/office/word/2010/wordprocessingDrawing" xmlns:wp="http://schemas.openxmlformats.org/drawingml/2006/wordprocessingDrawing" xmlns:w10="urn:schemas-microsoft-com:office:word" xmlns:w="http://schemas.openxmlformats.org/wordprocessingml/2006/main" xmlns:w14="http://schemas.microsoft.com/office/word/2010/wordml" xmlns:w15="http://schemas.microsoft.com/office/word/2012/wordml" xmlns:w16se="http://schemas.microsoft.com/office/word/2015/wordml/symex" xmlns:wpg="http://schemas.microsoft.com/office/word/2010/wordprocessingGroup" xmlns:wpi="http://schemas.microsoft.com/office/word/2010/wordprocessingInk" xmlns:wne="http://schemas.microsoft.com/office/word/2006/wordml" xmlns:wps="http://schemas.microsoft.com/office/word/2010/wordprocessingShape" mc:Ignorable="w14 w15 w16se wp14">
+<w:numbering xmlns:wpc="http://schemas.microsoft.com/office/word/2010/wordprocessingCanvas" xmlns:mc="http://schemas.openxmlformats.org/markup-compatibility/2006" xmlns:o="urn:schemas-microsoft-com:office:office" xmlns:r="http://schemas.openxmlformats.org/officeDocument/2006/relationships" xmlns:m="http://schemas.openxmlformats.org/officeDocument/2006/math" xmlns:v="urn:schemas-microsoft-com:vml" xmlns:wp14="http://schemas.microsoft.com/office/word/2010/wordprocessingDrawing" xmlns:wp="http://schemas.openxmlformats.org/drawingml/2006/wordprocessingDrawing" xmlns:w10="urn:schemas-microsoft-com:office:word" xmlns:w="http://schemas.openxmlformats.org/wordprocessingml/2006/main" xmlns:w14="http://schemas.microsoft.com/office/word/2010/wordml" xmlns:w15="http://schemas.microsoft.com/office/word/2012/wordml" xmlns:wpg="http://schemas.microsoft.com/office/word/2010/wordprocessingGroup" xmlns:wpi="http://schemas.microsoft.com/office/word/2010/wordprocessingInk" xmlns:wne="http://schemas.microsoft.com/office/word/2006/wordml" xmlns:wps="http://schemas.microsoft.com/office/word/2010/wordprocessingShape" mc:Ignorable="w14 w15 wp14">
   <w:abstractNum w:abstractNumId="0" w15:restartNumberingAfterBreak="0">
     <w:nsid w:val="1EA55F85"/>
     <w:multiLevelType w:val="hybridMultilevel"/>
@@ -192,7 +198,7 @@
 </file>
 
 <file path=word/styles.xml><?xml version="1.0" encoding="utf-8"?>
-<w:styles xmlns:mc="http://schemas.openxmlformats.org/markup-compatibility/2006" xmlns:r="http://schemas.openxmlformats.org/officeDocument/2006/relationships" xmlns:w="http://schemas.openxmlformats.org/wordprocessingml/2006/main" xmlns:w14="http://schemas.microsoft.com/office/word/2010/wordml" xmlns:w15="http://schemas.microsoft.com/office/word/2012/wordml" xmlns:w16se="http://schemas.microsoft.com/office/word/2015/wordml/symex" mc:Ignorable="w14 w15 w16se">
+<w:styles xmlns:mc="http://schemas.openxmlformats.org/markup-compatibility/2006" xmlns:r="http://schemas.openxmlformats.org/officeDocument/2006/relationships" xmlns:w="http://schemas.openxmlformats.org/wordprocessingml/2006/main" xmlns:w14="http://schemas.microsoft.com/office/word/2010/wordml" xmlns:w15="http://schemas.microsoft.com/office/word/2012/wordml" mc:Ignorable="w14 w15">
   <w:docDefaults>
     <w:rPrDefault>
       <w:rPr>

</xml_diff>